<commit_message>
Lester did a test
</commit_message>
<xml_diff>
--- a/Proposal - Krypto for Android.docx
+++ b/Proposal - Krypto for Android.docx
@@ -1,6 +1,6 @@
 
 <file path=word/document.xml><?xml version="1.0" encoding="utf-8"?>
-<w:document xmlns:wpc="http://schemas.microsoft.com/office/word/2010/wordprocessingCanvas" xmlns:cx="http://schemas.microsoft.com/office/drawing/2014/chartex" xmlns:cx1="http://schemas.microsoft.com/office/drawing/2015/9/8/chartex" xmlns:cx2="http://schemas.microsoft.com/office/drawing/2015/10/21/chartex" xmlns:cx3="http://schemas.microsoft.com/office/drawing/2016/5/9/chartex" xmlns:cx4="http://schemas.microsoft.com/office/drawing/2016/5/10/chartex" xmlns:cx5="http://schemas.microsoft.com/office/drawing/2016/5/11/chartex" xmlns:cx6="http://schemas.microsoft.com/office/drawing/2016/5/12/chartex" xmlns:cx7="http://schemas.microsoft.com/office/drawing/2016/5/13/chartex" xmlns:cx8="http://schemas.microsoft.com/office/drawing/2016/5/14/chartex" xmlns:mc="http://schemas.openxmlformats.org/markup-compatibility/2006" xmlns:aink="http://schemas.microsoft.com/office/drawing/2016/ink" xmlns:am3d="http://schemas.microsoft.com/office/drawing/2017/model3d" xmlns:o="urn:schemas-microsoft-com:office:office" xmlns:r="http://schemas.openxmlformats.org/officeDocument/2006/relationships" xmlns:m="http://schemas.openxmlformats.org/officeDocument/2006/math" xmlns:v="urn:schemas-microsoft-com:vml" xmlns:wp14="http://schemas.microsoft.com/office/word/2010/wordprocessingDrawing" xmlns:wp="http://schemas.openxmlformats.org/drawingml/2006/wordprocessingDrawing" xmlns:w10="urn:schemas-microsoft-com:office:word" xmlns:w="http://schemas.openxmlformats.org/wordprocessingml/2006/main" xmlns:w14="http://schemas.microsoft.com/office/word/2010/wordml" xmlns:w15="http://schemas.microsoft.com/office/word/2012/wordml" xmlns:w16cid="http://schemas.microsoft.com/office/word/2016/wordml/cid" xmlns:w16se="http://schemas.microsoft.com/office/word/2015/wordml/symex" xmlns:wpg="http://schemas.microsoft.com/office/word/2010/wordprocessingGroup" xmlns:wpi="http://schemas.microsoft.com/office/word/2010/wordprocessingInk" xmlns:wne="http://schemas.microsoft.com/office/word/2006/wordml" xmlns:wps="http://schemas.microsoft.com/office/word/2010/wordprocessingShape" mc:Ignorable="w14 w15 w16se w16cid wp14">
+<w:document xmlns:wpc="http://schemas.microsoft.com/office/word/2010/wordprocessingCanvas" xmlns:cx="http://schemas.microsoft.com/office/drawing/2014/chartex" xmlns:cx1="http://schemas.microsoft.com/office/drawing/2015/9/8/chartex" xmlns:cx2="http://schemas.microsoft.com/office/drawing/2015/10/21/chartex" xmlns:cx3="http://schemas.microsoft.com/office/drawing/2016/5/9/chartex" xmlns:cx4="http://schemas.microsoft.com/office/drawing/2016/5/10/chartex" xmlns:cx5="http://schemas.microsoft.com/office/drawing/2016/5/11/chartex" xmlns:cx6="http://schemas.microsoft.com/office/drawing/2016/5/12/chartex" xmlns:cx7="http://schemas.microsoft.com/office/drawing/2016/5/13/chartex" xmlns:cx8="http://schemas.microsoft.com/office/drawing/2016/5/14/chartex" xmlns:mc="http://schemas.openxmlformats.org/markup-compatibility/2006" xmlns:aink="http://schemas.microsoft.com/office/drawing/2016/ink" xmlns:am3d="http://schemas.microsoft.com/office/drawing/2017/model3d" xmlns:o="urn:schemas-microsoft-com:office:office" xmlns:r="http://schemas.openxmlformats.org/officeDocument/2006/relationships" xmlns:m="http://schemas.openxmlformats.org/officeDocument/2006/math" xmlns:v="urn:schemas-microsoft-com:vml" xmlns:wp14="http://schemas.microsoft.com/office/word/2010/wordprocessingDrawing" xmlns:wp="http://schemas.openxmlformats.org/drawingml/2006/wordprocessingDrawing" xmlns:w10="urn:schemas-microsoft-com:office:word" xmlns:w="http://schemas.openxmlformats.org/wordprocessingml/2006/main" xmlns:w14="http://schemas.microsoft.com/office/word/2010/wordml" xmlns:w15="http://schemas.microsoft.com/office/word/2012/wordml" xmlns:w16se="http://schemas.microsoft.com/office/word/2015/wordml/symex" xmlns:wpg="http://schemas.microsoft.com/office/word/2010/wordprocessingGroup" xmlns:wpi="http://schemas.microsoft.com/office/word/2010/wordprocessingInk" xmlns:wne="http://schemas.microsoft.com/office/word/2006/wordml" xmlns:wps="http://schemas.microsoft.com/office/word/2010/wordprocessingShape" mc:Ignorable="w14 w15 w16se wp14">
   <w:body>
     <w:p>
       <w:pPr>
@@ -159,21 +159,7 @@
         <w:rPr>
           <w:lang w:val="en-US"/>
         </w:rPr>
-        <w:t xml:space="preserve">Provide tools for the user to create their own </w:t>
-      </w:r>
-      <w:proofErr w:type="spellStart"/>
-      <w:r>
-        <w:rPr>
-          <w:lang w:val="en-US"/>
-        </w:rPr>
-        <w:t>ciphertext</w:t>
-      </w:r>
-      <w:proofErr w:type="spellEnd"/>
-      <w:r>
-        <w:rPr>
-          <w:lang w:val="en-US"/>
-        </w:rPr>
-        <w:t xml:space="preserve"> from plaintext?</w:t>
+        <w:t>Provide tools for the user to create their own ciphertext from plaintext?</w:t>
       </w:r>
     </w:p>
     <w:p>
@@ -192,21 +178,7 @@
         <w:rPr>
           <w:lang w:val="en-US"/>
         </w:rPr>
-        <w:t xml:space="preserve">Employ a “suggestion system”, where the system will suggest what steps to take to decipher a </w:t>
-      </w:r>
-      <w:proofErr w:type="spellStart"/>
-      <w:r>
-        <w:rPr>
-          <w:lang w:val="en-US"/>
-        </w:rPr>
-        <w:t>ciphertext</w:t>
-      </w:r>
-      <w:proofErr w:type="spellEnd"/>
-      <w:r>
-        <w:rPr>
-          <w:lang w:val="en-US"/>
-        </w:rPr>
-        <w:t xml:space="preserve">. </w:t>
+        <w:t xml:space="preserve">Employ a “suggestion system”, where the system will suggest what steps to take to decipher a ciphertext. </w:t>
       </w:r>
       <w:r>
         <w:rPr>
@@ -395,6 +367,37 @@
         </w:rPr>
         <w:tab/>
         <w:t>//provide progressive knowledge</w:t>
+      </w:r>
+    </w:p>
+    <w:p>
+      <w:pPr>
+        <w:rPr>
+          <w:u w:val="single"/>
+          <w:lang w:val="en-US"/>
+        </w:rPr>
+      </w:pPr>
+    </w:p>
+    <w:p>
+      <w:pPr>
+        <w:rPr>
+          <w:u w:val="single"/>
+          <w:lang w:val="en-US"/>
+        </w:rPr>
+      </w:pPr>
+    </w:p>
+    <w:p>
+      <w:pPr>
+        <w:rPr>
+          <w:u w:val="single"/>
+          <w:lang w:val="en-US"/>
+        </w:rPr>
+      </w:pPr>
+      <w:r>
+        <w:rPr>
+          <w:u w:val="single"/>
+          <w:lang w:val="en-US"/>
+        </w:rPr>
+        <w:t>Lester is testing</w:t>
       </w:r>
       <w:bookmarkStart w:id="0" w:name="_GoBack"/>
       <w:bookmarkEnd w:id="0"/>
@@ -412,7 +415,7 @@
 </file>
 
 <file path=word/endnotes.xml><?xml version="1.0" encoding="utf-8"?>
-<w:endnotes xmlns:wpc="http://schemas.microsoft.com/office/word/2010/wordprocessingCanvas" xmlns:cx="http://schemas.microsoft.com/office/drawing/2014/chartex" xmlns:cx1="http://schemas.microsoft.com/office/drawing/2015/9/8/chartex" xmlns:cx2="http://schemas.microsoft.com/office/drawing/2015/10/21/chartex" xmlns:cx3="http://schemas.microsoft.com/office/drawing/2016/5/9/chartex" xmlns:cx4="http://schemas.microsoft.com/office/drawing/2016/5/10/chartex" xmlns:cx5="http://schemas.microsoft.com/office/drawing/2016/5/11/chartex" xmlns:cx6="http://schemas.microsoft.com/office/drawing/2016/5/12/chartex" xmlns:cx7="http://schemas.microsoft.com/office/drawing/2016/5/13/chartex" xmlns:cx8="http://schemas.microsoft.com/office/drawing/2016/5/14/chartex" xmlns:mc="http://schemas.openxmlformats.org/markup-compatibility/2006" xmlns:aink="http://schemas.microsoft.com/office/drawing/2016/ink" xmlns:am3d="http://schemas.microsoft.com/office/drawing/2017/model3d" xmlns:o="urn:schemas-microsoft-com:office:office" xmlns:r="http://schemas.openxmlformats.org/officeDocument/2006/relationships" xmlns:m="http://schemas.openxmlformats.org/officeDocument/2006/math" xmlns:v="urn:schemas-microsoft-com:vml" xmlns:wp14="http://schemas.microsoft.com/office/word/2010/wordprocessingDrawing" xmlns:wp="http://schemas.openxmlformats.org/drawingml/2006/wordprocessingDrawing" xmlns:w10="urn:schemas-microsoft-com:office:word" xmlns:w="http://schemas.openxmlformats.org/wordprocessingml/2006/main" xmlns:w14="http://schemas.microsoft.com/office/word/2010/wordml" xmlns:w15="http://schemas.microsoft.com/office/word/2012/wordml" xmlns:w16cid="http://schemas.microsoft.com/office/word/2016/wordml/cid" xmlns:w16se="http://schemas.microsoft.com/office/word/2015/wordml/symex" xmlns:wpg="http://schemas.microsoft.com/office/word/2010/wordprocessingGroup" xmlns:wpi="http://schemas.microsoft.com/office/word/2010/wordprocessingInk" xmlns:wne="http://schemas.microsoft.com/office/word/2006/wordml" xmlns:wps="http://schemas.microsoft.com/office/word/2010/wordprocessingShape" mc:Ignorable="w14 w15 w16se w16cid wp14">
+<w:endnotes xmlns:wpc="http://schemas.microsoft.com/office/word/2010/wordprocessingCanvas" xmlns:cx="http://schemas.microsoft.com/office/drawing/2014/chartex" xmlns:cx1="http://schemas.microsoft.com/office/drawing/2015/9/8/chartex" xmlns:cx2="http://schemas.microsoft.com/office/drawing/2015/10/21/chartex" xmlns:cx3="http://schemas.microsoft.com/office/drawing/2016/5/9/chartex" xmlns:cx4="http://schemas.microsoft.com/office/drawing/2016/5/10/chartex" xmlns:cx5="http://schemas.microsoft.com/office/drawing/2016/5/11/chartex" xmlns:cx6="http://schemas.microsoft.com/office/drawing/2016/5/12/chartex" xmlns:cx7="http://schemas.microsoft.com/office/drawing/2016/5/13/chartex" xmlns:cx8="http://schemas.microsoft.com/office/drawing/2016/5/14/chartex" xmlns:mc="http://schemas.openxmlformats.org/markup-compatibility/2006" xmlns:aink="http://schemas.microsoft.com/office/drawing/2016/ink" xmlns:am3d="http://schemas.microsoft.com/office/drawing/2017/model3d" xmlns:o="urn:schemas-microsoft-com:office:office" xmlns:r="http://schemas.openxmlformats.org/officeDocument/2006/relationships" xmlns:m="http://schemas.openxmlformats.org/officeDocument/2006/math" xmlns:v="urn:schemas-microsoft-com:vml" xmlns:wp14="http://schemas.microsoft.com/office/word/2010/wordprocessingDrawing" xmlns:wp="http://schemas.openxmlformats.org/drawingml/2006/wordprocessingDrawing" xmlns:w10="urn:schemas-microsoft-com:office:word" xmlns:w="http://schemas.openxmlformats.org/wordprocessingml/2006/main" xmlns:w14="http://schemas.microsoft.com/office/word/2010/wordml" xmlns:w15="http://schemas.microsoft.com/office/word/2012/wordml" xmlns:w16se="http://schemas.microsoft.com/office/word/2015/wordml/symex" xmlns:wpg="http://schemas.microsoft.com/office/word/2010/wordprocessingGroup" xmlns:wpi="http://schemas.microsoft.com/office/word/2010/wordprocessingInk" xmlns:wne="http://schemas.microsoft.com/office/word/2006/wordml" xmlns:wps="http://schemas.microsoft.com/office/word/2010/wordprocessingShape" mc:Ignorable="w14 w15 w16se wp14">
   <w:endnote w:type="separator" w:id="-1">
     <w:p>
       <w:pPr>
@@ -437,7 +440,7 @@
 </file>
 
 <file path=word/footer1.xml><?xml version="1.0" encoding="utf-8"?>
-<w:ftr xmlns:wpc="http://schemas.microsoft.com/office/word/2010/wordprocessingCanvas" xmlns:cx="http://schemas.microsoft.com/office/drawing/2014/chartex" xmlns:cx1="http://schemas.microsoft.com/office/drawing/2015/9/8/chartex" xmlns:cx2="http://schemas.microsoft.com/office/drawing/2015/10/21/chartex" xmlns:cx3="http://schemas.microsoft.com/office/drawing/2016/5/9/chartex" xmlns:cx4="http://schemas.microsoft.com/office/drawing/2016/5/10/chartex" xmlns:cx5="http://schemas.microsoft.com/office/drawing/2016/5/11/chartex" xmlns:cx6="http://schemas.microsoft.com/office/drawing/2016/5/12/chartex" xmlns:cx7="http://schemas.microsoft.com/office/drawing/2016/5/13/chartex" xmlns:cx8="http://schemas.microsoft.com/office/drawing/2016/5/14/chartex" xmlns:mc="http://schemas.openxmlformats.org/markup-compatibility/2006" xmlns:aink="http://schemas.microsoft.com/office/drawing/2016/ink" xmlns:am3d="http://schemas.microsoft.com/office/drawing/2017/model3d" xmlns:o="urn:schemas-microsoft-com:office:office" xmlns:r="http://schemas.openxmlformats.org/officeDocument/2006/relationships" xmlns:m="http://schemas.openxmlformats.org/officeDocument/2006/math" xmlns:v="urn:schemas-microsoft-com:vml" xmlns:wp14="http://schemas.microsoft.com/office/word/2010/wordprocessingDrawing" xmlns:wp="http://schemas.openxmlformats.org/drawingml/2006/wordprocessingDrawing" xmlns:w10="urn:schemas-microsoft-com:office:word" xmlns:w="http://schemas.openxmlformats.org/wordprocessingml/2006/main" xmlns:w14="http://schemas.microsoft.com/office/word/2010/wordml" xmlns:w15="http://schemas.microsoft.com/office/word/2012/wordml" xmlns:w16cid="http://schemas.microsoft.com/office/word/2016/wordml/cid" xmlns:w16se="http://schemas.microsoft.com/office/word/2015/wordml/symex" xmlns:wpg="http://schemas.microsoft.com/office/word/2010/wordprocessingGroup" xmlns:wpi="http://schemas.microsoft.com/office/word/2010/wordprocessingInk" xmlns:wne="http://schemas.microsoft.com/office/word/2006/wordml" xmlns:wps="http://schemas.microsoft.com/office/word/2010/wordprocessingShape" mc:Ignorable="w14 w15 w16se w16cid wp14">
+<w:ftr xmlns:wpc="http://schemas.microsoft.com/office/word/2010/wordprocessingCanvas" xmlns:cx="http://schemas.microsoft.com/office/drawing/2014/chartex" xmlns:cx1="http://schemas.microsoft.com/office/drawing/2015/9/8/chartex" xmlns:cx2="http://schemas.microsoft.com/office/drawing/2015/10/21/chartex" xmlns:cx3="http://schemas.microsoft.com/office/drawing/2016/5/9/chartex" xmlns:cx4="http://schemas.microsoft.com/office/drawing/2016/5/10/chartex" xmlns:cx5="http://schemas.microsoft.com/office/drawing/2016/5/11/chartex" xmlns:cx6="http://schemas.microsoft.com/office/drawing/2016/5/12/chartex" xmlns:cx7="http://schemas.microsoft.com/office/drawing/2016/5/13/chartex" xmlns:cx8="http://schemas.microsoft.com/office/drawing/2016/5/14/chartex" xmlns:mc="http://schemas.openxmlformats.org/markup-compatibility/2006" xmlns:aink="http://schemas.microsoft.com/office/drawing/2016/ink" xmlns:am3d="http://schemas.microsoft.com/office/drawing/2017/model3d" xmlns:o="urn:schemas-microsoft-com:office:office" xmlns:r="http://schemas.openxmlformats.org/officeDocument/2006/relationships" xmlns:m="http://schemas.openxmlformats.org/officeDocument/2006/math" xmlns:v="urn:schemas-microsoft-com:vml" xmlns:wp14="http://schemas.microsoft.com/office/word/2010/wordprocessingDrawing" xmlns:wp="http://schemas.openxmlformats.org/drawingml/2006/wordprocessingDrawing" xmlns:w10="urn:schemas-microsoft-com:office:word" xmlns:w="http://schemas.openxmlformats.org/wordprocessingml/2006/main" xmlns:w14="http://schemas.microsoft.com/office/word/2010/wordml" xmlns:w15="http://schemas.microsoft.com/office/word/2012/wordml" xmlns:w16se="http://schemas.microsoft.com/office/word/2015/wordml/symex" xmlns:wpg="http://schemas.microsoft.com/office/word/2010/wordprocessingGroup" xmlns:wpi="http://schemas.microsoft.com/office/word/2010/wordprocessingInk" xmlns:wne="http://schemas.microsoft.com/office/word/2006/wordml" xmlns:wps="http://schemas.microsoft.com/office/word/2010/wordprocessingShape" mc:Ignorable="w14 w15 w16se wp14">
   <w:sdt>
     <w:sdtPr>
       <w:rPr>
@@ -493,7 +496,7 @@
 </file>
 
 <file path=word/footer2.xml><?xml version="1.0" encoding="utf-8"?>
-<w:ftr xmlns:wpc="http://schemas.microsoft.com/office/word/2010/wordprocessingCanvas" xmlns:cx="http://schemas.microsoft.com/office/drawing/2014/chartex" xmlns:cx1="http://schemas.microsoft.com/office/drawing/2015/9/8/chartex" xmlns:cx2="http://schemas.microsoft.com/office/drawing/2015/10/21/chartex" xmlns:cx3="http://schemas.microsoft.com/office/drawing/2016/5/9/chartex" xmlns:cx4="http://schemas.microsoft.com/office/drawing/2016/5/10/chartex" xmlns:cx5="http://schemas.microsoft.com/office/drawing/2016/5/11/chartex" xmlns:cx6="http://schemas.microsoft.com/office/drawing/2016/5/12/chartex" xmlns:cx7="http://schemas.microsoft.com/office/drawing/2016/5/13/chartex" xmlns:cx8="http://schemas.microsoft.com/office/drawing/2016/5/14/chartex" xmlns:mc="http://schemas.openxmlformats.org/markup-compatibility/2006" xmlns:aink="http://schemas.microsoft.com/office/drawing/2016/ink" xmlns:am3d="http://schemas.microsoft.com/office/drawing/2017/model3d" xmlns:o="urn:schemas-microsoft-com:office:office" xmlns:r="http://schemas.openxmlformats.org/officeDocument/2006/relationships" xmlns:m="http://schemas.openxmlformats.org/officeDocument/2006/math" xmlns:v="urn:schemas-microsoft-com:vml" xmlns:wp14="http://schemas.microsoft.com/office/word/2010/wordprocessingDrawing" xmlns:wp="http://schemas.openxmlformats.org/drawingml/2006/wordprocessingDrawing" xmlns:w10="urn:schemas-microsoft-com:office:word" xmlns:w="http://schemas.openxmlformats.org/wordprocessingml/2006/main" xmlns:w14="http://schemas.microsoft.com/office/word/2010/wordml" xmlns:w15="http://schemas.microsoft.com/office/word/2012/wordml" xmlns:w16cid="http://schemas.microsoft.com/office/word/2016/wordml/cid" xmlns:w16se="http://schemas.microsoft.com/office/word/2015/wordml/symex" xmlns:wpg="http://schemas.microsoft.com/office/word/2010/wordprocessingGroup" xmlns:wpi="http://schemas.microsoft.com/office/word/2010/wordprocessingInk" xmlns:wne="http://schemas.microsoft.com/office/word/2006/wordml" xmlns:wps="http://schemas.microsoft.com/office/word/2010/wordprocessingShape" mc:Ignorable="w14 w15 w16se w16cid wp14">
+<w:ftr xmlns:wpc="http://schemas.microsoft.com/office/word/2010/wordprocessingCanvas" xmlns:cx="http://schemas.microsoft.com/office/drawing/2014/chartex" xmlns:cx1="http://schemas.microsoft.com/office/drawing/2015/9/8/chartex" xmlns:cx2="http://schemas.microsoft.com/office/drawing/2015/10/21/chartex" xmlns:cx3="http://schemas.microsoft.com/office/drawing/2016/5/9/chartex" xmlns:cx4="http://schemas.microsoft.com/office/drawing/2016/5/10/chartex" xmlns:cx5="http://schemas.microsoft.com/office/drawing/2016/5/11/chartex" xmlns:cx6="http://schemas.microsoft.com/office/drawing/2016/5/12/chartex" xmlns:cx7="http://schemas.microsoft.com/office/drawing/2016/5/13/chartex" xmlns:cx8="http://schemas.microsoft.com/office/drawing/2016/5/14/chartex" xmlns:mc="http://schemas.openxmlformats.org/markup-compatibility/2006" xmlns:aink="http://schemas.microsoft.com/office/drawing/2016/ink" xmlns:am3d="http://schemas.microsoft.com/office/drawing/2017/model3d" xmlns:o="urn:schemas-microsoft-com:office:office" xmlns:r="http://schemas.openxmlformats.org/officeDocument/2006/relationships" xmlns:m="http://schemas.openxmlformats.org/officeDocument/2006/math" xmlns:v="urn:schemas-microsoft-com:vml" xmlns:wp14="http://schemas.microsoft.com/office/word/2010/wordprocessingDrawing" xmlns:wp="http://schemas.openxmlformats.org/drawingml/2006/wordprocessingDrawing" xmlns:w10="urn:schemas-microsoft-com:office:word" xmlns:w="http://schemas.openxmlformats.org/wordprocessingml/2006/main" xmlns:w14="http://schemas.microsoft.com/office/word/2010/wordml" xmlns:w15="http://schemas.microsoft.com/office/word/2012/wordml" xmlns:w16se="http://schemas.microsoft.com/office/word/2015/wordml/symex" xmlns:wpg="http://schemas.microsoft.com/office/word/2010/wordprocessingGroup" xmlns:wpi="http://schemas.microsoft.com/office/word/2010/wordprocessingInk" xmlns:wne="http://schemas.microsoft.com/office/word/2006/wordml" xmlns:wps="http://schemas.microsoft.com/office/word/2010/wordprocessingShape" mc:Ignorable="w14 w15 w16se wp14">
   <w:sdt>
     <w:sdtPr>
       <w:rPr>
@@ -562,7 +565,7 @@
 </file>
 
 <file path=word/footnotes.xml><?xml version="1.0" encoding="utf-8"?>
-<w:footnotes xmlns:wpc="http://schemas.microsoft.com/office/word/2010/wordprocessingCanvas" xmlns:cx="http://schemas.microsoft.com/office/drawing/2014/chartex" xmlns:cx1="http://schemas.microsoft.com/office/drawing/2015/9/8/chartex" xmlns:cx2="http://schemas.microsoft.com/office/drawing/2015/10/21/chartex" xmlns:cx3="http://schemas.microsoft.com/office/drawing/2016/5/9/chartex" xmlns:cx4="http://schemas.microsoft.com/office/drawing/2016/5/10/chartex" xmlns:cx5="http://schemas.microsoft.com/office/drawing/2016/5/11/chartex" xmlns:cx6="http://schemas.microsoft.com/office/drawing/2016/5/12/chartex" xmlns:cx7="http://schemas.microsoft.com/office/drawing/2016/5/13/chartex" xmlns:cx8="http://schemas.microsoft.com/office/drawing/2016/5/14/chartex" xmlns:mc="http://schemas.openxmlformats.org/markup-compatibility/2006" xmlns:aink="http://schemas.microsoft.com/office/drawing/2016/ink" xmlns:am3d="http://schemas.microsoft.com/office/drawing/2017/model3d" xmlns:o="urn:schemas-microsoft-com:office:office" xmlns:r="http://schemas.openxmlformats.org/officeDocument/2006/relationships" xmlns:m="http://schemas.openxmlformats.org/officeDocument/2006/math" xmlns:v="urn:schemas-microsoft-com:vml" xmlns:wp14="http://schemas.microsoft.com/office/word/2010/wordprocessingDrawing" xmlns:wp="http://schemas.openxmlformats.org/drawingml/2006/wordprocessingDrawing" xmlns:w10="urn:schemas-microsoft-com:office:word" xmlns:w="http://schemas.openxmlformats.org/wordprocessingml/2006/main" xmlns:w14="http://schemas.microsoft.com/office/word/2010/wordml" xmlns:w15="http://schemas.microsoft.com/office/word/2012/wordml" xmlns:w16cid="http://schemas.microsoft.com/office/word/2016/wordml/cid" xmlns:w16se="http://schemas.microsoft.com/office/word/2015/wordml/symex" xmlns:wpg="http://schemas.microsoft.com/office/word/2010/wordprocessingGroup" xmlns:wpi="http://schemas.microsoft.com/office/word/2010/wordprocessingInk" xmlns:wne="http://schemas.microsoft.com/office/word/2006/wordml" xmlns:wps="http://schemas.microsoft.com/office/word/2010/wordprocessingShape" mc:Ignorable="w14 w15 w16se w16cid wp14">
+<w:footnotes xmlns:wpc="http://schemas.microsoft.com/office/word/2010/wordprocessingCanvas" xmlns:cx="http://schemas.microsoft.com/office/drawing/2014/chartex" xmlns:cx1="http://schemas.microsoft.com/office/drawing/2015/9/8/chartex" xmlns:cx2="http://schemas.microsoft.com/office/drawing/2015/10/21/chartex" xmlns:cx3="http://schemas.microsoft.com/office/drawing/2016/5/9/chartex" xmlns:cx4="http://schemas.microsoft.com/office/drawing/2016/5/10/chartex" xmlns:cx5="http://schemas.microsoft.com/office/drawing/2016/5/11/chartex" xmlns:cx6="http://schemas.microsoft.com/office/drawing/2016/5/12/chartex" xmlns:cx7="http://schemas.microsoft.com/office/drawing/2016/5/13/chartex" xmlns:cx8="http://schemas.microsoft.com/office/drawing/2016/5/14/chartex" xmlns:mc="http://schemas.openxmlformats.org/markup-compatibility/2006" xmlns:aink="http://schemas.microsoft.com/office/drawing/2016/ink" xmlns:am3d="http://schemas.microsoft.com/office/drawing/2017/model3d" xmlns:o="urn:schemas-microsoft-com:office:office" xmlns:r="http://schemas.openxmlformats.org/officeDocument/2006/relationships" xmlns:m="http://schemas.openxmlformats.org/officeDocument/2006/math" xmlns:v="urn:schemas-microsoft-com:vml" xmlns:wp14="http://schemas.microsoft.com/office/word/2010/wordprocessingDrawing" xmlns:wp="http://schemas.openxmlformats.org/drawingml/2006/wordprocessingDrawing" xmlns:w10="urn:schemas-microsoft-com:office:word" xmlns:w="http://schemas.openxmlformats.org/wordprocessingml/2006/main" xmlns:w14="http://schemas.microsoft.com/office/word/2010/wordml" xmlns:w15="http://schemas.microsoft.com/office/word/2012/wordml" xmlns:w16se="http://schemas.microsoft.com/office/word/2015/wordml/symex" xmlns:wpg="http://schemas.microsoft.com/office/word/2010/wordprocessingGroup" xmlns:wpi="http://schemas.microsoft.com/office/word/2010/wordprocessingInk" xmlns:wne="http://schemas.microsoft.com/office/word/2006/wordml" xmlns:wps="http://schemas.microsoft.com/office/word/2010/wordprocessingShape" mc:Ignorable="w14 w15 w16se wp14">
   <w:footnote w:type="separator" w:id="-1">
     <w:p>
       <w:pPr>
@@ -587,7 +590,7 @@
 </file>
 
 <file path=word/numbering.xml><?xml version="1.0" encoding="utf-8"?>
-<w:numbering xmlns:wpc="http://schemas.microsoft.com/office/word/2010/wordprocessingCanvas" xmlns:cx="http://schemas.microsoft.com/office/drawing/2014/chartex" xmlns:cx1="http://schemas.microsoft.com/office/drawing/2015/9/8/chartex" xmlns:cx2="http://schemas.microsoft.com/office/drawing/2015/10/21/chartex" xmlns:cx3="http://schemas.microsoft.com/office/drawing/2016/5/9/chartex" xmlns:cx4="http://schemas.microsoft.com/office/drawing/2016/5/10/chartex" xmlns:cx5="http://schemas.microsoft.com/office/drawing/2016/5/11/chartex" xmlns:cx6="http://schemas.microsoft.com/office/drawing/2016/5/12/chartex" xmlns:cx7="http://schemas.microsoft.com/office/drawing/2016/5/13/chartex" xmlns:cx8="http://schemas.microsoft.com/office/drawing/2016/5/14/chartex" xmlns:mc="http://schemas.openxmlformats.org/markup-compatibility/2006" xmlns:aink="http://schemas.microsoft.com/office/drawing/2016/ink" xmlns:am3d="http://schemas.microsoft.com/office/drawing/2017/model3d" xmlns:o="urn:schemas-microsoft-com:office:office" xmlns:r="http://schemas.openxmlformats.org/officeDocument/2006/relationships" xmlns:m="http://schemas.openxmlformats.org/officeDocument/2006/math" xmlns:v="urn:schemas-microsoft-com:vml" xmlns:wp14="http://schemas.microsoft.com/office/word/2010/wordprocessingDrawing" xmlns:wp="http://schemas.openxmlformats.org/drawingml/2006/wordprocessingDrawing" xmlns:w10="urn:schemas-microsoft-com:office:word" xmlns:w="http://schemas.openxmlformats.org/wordprocessingml/2006/main" xmlns:w14="http://schemas.microsoft.com/office/word/2010/wordml" xmlns:w15="http://schemas.microsoft.com/office/word/2012/wordml" xmlns:w16cid="http://schemas.microsoft.com/office/word/2016/wordml/cid" xmlns:w16se="http://schemas.microsoft.com/office/word/2015/wordml/symex" xmlns:wpg="http://schemas.microsoft.com/office/word/2010/wordprocessingGroup" xmlns:wpi="http://schemas.microsoft.com/office/word/2010/wordprocessingInk" xmlns:wne="http://schemas.microsoft.com/office/word/2006/wordml" xmlns:wps="http://schemas.microsoft.com/office/word/2010/wordprocessingShape" mc:Ignorable="w14 w15 w16se w16cid wp14">
+<w:numbering xmlns:wpc="http://schemas.microsoft.com/office/word/2010/wordprocessingCanvas" xmlns:cx="http://schemas.microsoft.com/office/drawing/2014/chartex" xmlns:cx1="http://schemas.microsoft.com/office/drawing/2015/9/8/chartex" xmlns:cx2="http://schemas.microsoft.com/office/drawing/2015/10/21/chartex" xmlns:cx3="http://schemas.microsoft.com/office/drawing/2016/5/9/chartex" xmlns:cx4="http://schemas.microsoft.com/office/drawing/2016/5/10/chartex" xmlns:cx5="http://schemas.microsoft.com/office/drawing/2016/5/11/chartex" xmlns:cx6="http://schemas.microsoft.com/office/drawing/2016/5/12/chartex" xmlns:cx7="http://schemas.microsoft.com/office/drawing/2016/5/13/chartex" xmlns:cx8="http://schemas.microsoft.com/office/drawing/2016/5/14/chartex" xmlns:mc="http://schemas.openxmlformats.org/markup-compatibility/2006" xmlns:aink="http://schemas.microsoft.com/office/drawing/2016/ink" xmlns:am3d="http://schemas.microsoft.com/office/drawing/2017/model3d" xmlns:o="urn:schemas-microsoft-com:office:office" xmlns:r="http://schemas.openxmlformats.org/officeDocument/2006/relationships" xmlns:m="http://schemas.openxmlformats.org/officeDocument/2006/math" xmlns:v="urn:schemas-microsoft-com:vml" xmlns:wp14="http://schemas.microsoft.com/office/word/2010/wordprocessingDrawing" xmlns:wp="http://schemas.openxmlformats.org/drawingml/2006/wordprocessingDrawing" xmlns:w10="urn:schemas-microsoft-com:office:word" xmlns:w="http://schemas.openxmlformats.org/wordprocessingml/2006/main" xmlns:w14="http://schemas.microsoft.com/office/word/2010/wordml" xmlns:w15="http://schemas.microsoft.com/office/word/2012/wordml" xmlns:w16se="http://schemas.microsoft.com/office/word/2015/wordml/symex" xmlns:wpg="http://schemas.microsoft.com/office/word/2010/wordprocessingGroup" xmlns:wpi="http://schemas.microsoft.com/office/word/2010/wordprocessingInk" xmlns:wne="http://schemas.microsoft.com/office/word/2006/wordml" xmlns:wps="http://schemas.microsoft.com/office/word/2010/wordprocessingShape" mc:Ignorable="w14 w15 w16se wp14">
   <w:abstractNum w:abstractNumId="0" w15:restartNumberingAfterBreak="0">
     <w:nsid w:val="20552556"/>
     <w:multiLevelType w:val="hybridMultilevel"/>
@@ -859,7 +862,7 @@
 </file>
 
 <file path=word/styles.xml><?xml version="1.0" encoding="utf-8"?>
-<w:styles xmlns:mc="http://schemas.openxmlformats.org/markup-compatibility/2006" xmlns:r="http://schemas.openxmlformats.org/officeDocument/2006/relationships" xmlns:w="http://schemas.openxmlformats.org/wordprocessingml/2006/main" xmlns:w14="http://schemas.microsoft.com/office/word/2010/wordml" xmlns:w15="http://schemas.microsoft.com/office/word/2012/wordml" xmlns:w16cid="http://schemas.microsoft.com/office/word/2016/wordml/cid" xmlns:w16se="http://schemas.microsoft.com/office/word/2015/wordml/symex" mc:Ignorable="w14 w15 w16se w16cid">
+<w:styles xmlns:mc="http://schemas.openxmlformats.org/markup-compatibility/2006" xmlns:r="http://schemas.openxmlformats.org/officeDocument/2006/relationships" xmlns:w="http://schemas.openxmlformats.org/wordprocessingml/2006/main" xmlns:w14="http://schemas.microsoft.com/office/word/2010/wordml" xmlns:w15="http://schemas.microsoft.com/office/word/2012/wordml" xmlns:w16se="http://schemas.microsoft.com/office/word/2015/wordml/symex" mc:Ignorable="w14 w15 w16se">
   <w:docDefaults>
     <w:rPrDefault>
       <w:rPr>

</xml_diff>